<commit_message>
Update on ramp prefab + moved reset logic into OnDisable method
</commit_message>
<xml_diff>
--- a/Text descriptions.docx
+++ b/Text descriptions.docx
@@ -717,253 +717,259 @@
         </w:rPr>
         <w:t xml:space="preserve"> depending on their masses,</w:t>
       </w:r>
+      <w:r>
+        <w:rPr>
+          <w:lang w:val="en-GB"/>
+        </w:rPr>
+        <w:t xml:space="preserve"> </w:t>
+      </w:r>
+      <w:r>
+        <w:rPr>
+          <w:lang w:val="en-GB"/>
+        </w:rPr>
+        <w:t>with continuous</w:t>
+      </w:r>
+      <w:r>
+        <w:rPr>
+          <w:lang w:val="en-GB"/>
+        </w:rPr>
+        <w:t xml:space="preserve"> kinetic</w:t>
+      </w:r>
+      <w:r>
+        <w:rPr>
+          <w:lang w:val="en-GB"/>
+        </w:rPr>
+        <w:t xml:space="preserve"> energy dispersio</w:t>
+      </w:r>
+      <w:r>
+        <w:rPr>
+          <w:lang w:val="en-GB"/>
+        </w:rPr>
+        <w:t>n</w:t>
+      </w:r>
+      <w:r>
+        <w:rPr>
+          <w:lang w:val="en-GB"/>
+        </w:rPr>
+        <w:t xml:space="preserve">. The velocity of the </w:t>
+      </w:r>
+      <w:r>
+        <w:rPr>
+          <w:lang w:val="en-GB"/>
+        </w:rPr>
+        <w:t>system</w:t>
+      </w:r>
+      <w:r>
+        <w:rPr>
+          <w:lang w:val="en-GB"/>
+        </w:rPr>
+        <w:t xml:space="preserve"> depends on the</w:t>
+      </w:r>
+      <w:r>
+        <w:rPr>
+          <w:lang w:val="en-GB"/>
+        </w:rPr>
+        <w:t xml:space="preserve"> remaining</w:t>
+      </w:r>
+      <w:r>
+        <w:rPr>
+          <w:lang w:val="en-GB"/>
+        </w:rPr>
+        <w:t xml:space="preserve"> momentum, which is given by the product of mass and velocity of the </w:t>
+      </w:r>
+      <w:r>
+        <w:rPr>
+          <w:lang w:val="en-GB"/>
+        </w:rPr>
+        <w:t>system and decreases because of the energy dispersion</w:t>
+      </w:r>
+      <w:r>
+        <w:rPr>
+          <w:lang w:val="en-GB"/>
+        </w:rPr>
+        <w:t>. Try to change the masses of the spheres by pointing at them and pressing the touchpad and see how this results in a different velocity of the system.</w:t>
+      </w:r>
+    </w:p>
+    <w:p>
+      <w:pPr>
+        <w:jc w:val="both"/>
+        <w:rPr>
+          <w:lang w:val="en-GB"/>
+        </w:rPr>
+      </w:pPr>
+    </w:p>
+    <w:p>
+      <w:pPr>
+        <w:jc w:val="both"/>
+        <w:rPr>
+          <w:lang w:val="en-GB"/>
+        </w:rPr>
+      </w:pPr>
+      <w:r>
+        <w:rPr>
+          <w:lang w:val="en-GB"/>
+        </w:rPr>
+        <w:lastRenderedPageBreak/>
+        <w:t>7)</w:t>
+      </w:r>
+    </w:p>
+    <w:p>
+      <w:pPr>
+        <w:jc w:val="both"/>
+        <w:rPr>
+          <w:lang w:val="en-GB"/>
+        </w:rPr>
+      </w:pPr>
+    </w:p>
+    <w:p>
+      <w:pPr>
+        <w:jc w:val="both"/>
+        <w:rPr>
+          <w:lang w:val="en-GB"/>
+        </w:rPr>
+      </w:pPr>
+      <w:r>
+        <w:rPr>
+          <w:lang w:val="en-GB"/>
+        </w:rPr>
+        <w:t xml:space="preserve">A bullet shot </w:t>
+      </w:r>
+      <w:r>
+        <w:rPr>
+          <w:lang w:val="en-GB"/>
+        </w:rPr>
+        <w:t>with</w:t>
+      </w:r>
+      <w:r>
+        <w:rPr>
+          <w:lang w:val="en-GB"/>
+        </w:rPr>
+        <w:t xml:space="preserve"> a cannon will move in a parabolic trajectory and can reach different distances depending on the starting inclination of the cannon. Try to change the inclination of the cannon</w:t>
+      </w:r>
+      <w:r>
+        <w:rPr>
+          <w:lang w:val="en-GB"/>
+        </w:rPr>
+        <w:t xml:space="preserve"> </w:t>
+      </w:r>
+      <w:r>
+        <w:rPr>
+          <w:lang w:val="en-GB"/>
+        </w:rPr>
+        <w:t xml:space="preserve">by pointing at </w:t>
+      </w:r>
+      <w:r>
+        <w:rPr>
+          <w:lang w:val="en-GB"/>
+        </w:rPr>
+        <w:t>it</w:t>
+      </w:r>
+      <w:r>
+        <w:rPr>
+          <w:lang w:val="en-GB"/>
+        </w:rPr>
+        <w:t xml:space="preserve"> and pressing the touchpad</w:t>
+      </w:r>
+      <w:r>
+        <w:rPr>
+          <w:lang w:val="en-GB"/>
+        </w:rPr>
+        <w:t xml:space="preserve">, to see </w:t>
+      </w:r>
+      <w:r>
+        <w:rPr>
+          <w:lang w:val="en-GB"/>
+        </w:rPr>
+        <w:t>how the reached distance of the bullet will change</w:t>
+      </w:r>
+      <w:r>
+        <w:rPr>
+          <w:lang w:val="en-GB"/>
+        </w:rPr>
+        <w:t>.</w:t>
+      </w:r>
+    </w:p>
+    <w:p>
+      <w:pPr>
+        <w:jc w:val="both"/>
+        <w:rPr>
+          <w:lang w:val="en-GB"/>
+        </w:rPr>
+      </w:pPr>
+    </w:p>
+    <w:p>
+      <w:pPr>
+        <w:jc w:val="both"/>
+        <w:rPr>
+          <w:lang w:val="en-GB"/>
+        </w:rPr>
+      </w:pPr>
+      <w:r>
+        <w:rPr>
+          <w:lang w:val="en-GB"/>
+        </w:rPr>
+        <w:t>8)</w:t>
+      </w:r>
+    </w:p>
+    <w:p>
+      <w:pPr>
+        <w:jc w:val="both"/>
+        <w:rPr>
+          <w:lang w:val="en-GB"/>
+        </w:rPr>
+      </w:pPr>
+    </w:p>
+    <w:p>
+      <w:pPr>
+        <w:jc w:val="both"/>
+        <w:rPr>
+          <w:lang w:val="en-GB"/>
+        </w:rPr>
+      </w:pPr>
+      <w:r>
+        <w:rPr>
+          <w:lang w:val="en-GB"/>
+        </w:rPr>
+        <w:t xml:space="preserve">The period of a pendulum oscillation does not depend on the mass of the pendulum, but on the length of his rope. Try to increase the mass and the rope </w:t>
+      </w:r>
+      <w:r>
+        <w:rPr>
+          <w:lang w:val="en-GB"/>
+        </w:rPr>
+        <w:t xml:space="preserve">by pointing at </w:t>
+      </w:r>
+      <w:r>
+        <w:rPr>
+          <w:lang w:val="en-GB"/>
+        </w:rPr>
+        <w:t>them</w:t>
+      </w:r>
+      <w:r>
+        <w:rPr>
+          <w:lang w:val="en-GB"/>
+        </w:rPr>
+        <w:t xml:space="preserve"> and pressing the touchpad</w:t>
+      </w:r>
+      <w:r>
+        <w:rPr>
+          <w:lang w:val="en-GB"/>
+        </w:rPr>
+        <w:t xml:space="preserve"> </w:t>
+      </w:r>
+      <w:r>
+        <w:rPr>
+          <w:lang w:val="en-GB"/>
+        </w:rPr>
+        <w:t>and see it by yourself</w:t>
+      </w:r>
+      <w:r>
+        <w:rPr>
+          <w:lang w:val="en-GB"/>
+        </w:rPr>
+        <w:t>.</w:t>
+      </w:r>
       <w:bookmarkStart w:id="0" w:name="_GoBack"/>
       <w:bookmarkEnd w:id="0"/>
-      <w:r>
-        <w:rPr>
-          <w:lang w:val="en-GB"/>
-        </w:rPr>
-        <w:t xml:space="preserve"> </w:t>
-      </w:r>
-      <w:r>
-        <w:rPr>
-          <w:lang w:val="en-GB"/>
-        </w:rPr>
-        <w:t>with continuous</w:t>
-      </w:r>
-      <w:r>
-        <w:rPr>
-          <w:lang w:val="en-GB"/>
-        </w:rPr>
-        <w:t xml:space="preserve"> kinetic</w:t>
-      </w:r>
-      <w:r>
-        <w:rPr>
-          <w:lang w:val="en-GB"/>
-        </w:rPr>
-        <w:t xml:space="preserve"> energy dispersio</w:t>
-      </w:r>
-      <w:r>
-        <w:rPr>
-          <w:lang w:val="en-GB"/>
-        </w:rPr>
-        <w:t>n</w:t>
-      </w:r>
-      <w:r>
-        <w:rPr>
-          <w:lang w:val="en-GB"/>
-        </w:rPr>
-        <w:t xml:space="preserve">. The velocity of the </w:t>
-      </w:r>
-      <w:r>
-        <w:rPr>
-          <w:lang w:val="en-GB"/>
-        </w:rPr>
-        <w:t>system</w:t>
-      </w:r>
-      <w:r>
-        <w:rPr>
-          <w:lang w:val="en-GB"/>
-        </w:rPr>
-        <w:t xml:space="preserve"> depends on the</w:t>
-      </w:r>
-      <w:r>
-        <w:rPr>
-          <w:lang w:val="en-GB"/>
-        </w:rPr>
-        <w:t xml:space="preserve"> remaining</w:t>
-      </w:r>
-      <w:r>
-        <w:rPr>
-          <w:lang w:val="en-GB"/>
-        </w:rPr>
-        <w:t xml:space="preserve"> momentum, which is given by the product of mass and velocity of the </w:t>
-      </w:r>
-      <w:r>
-        <w:rPr>
-          <w:lang w:val="en-GB"/>
-        </w:rPr>
-        <w:t>system and decreases because of the energy dispersion</w:t>
-      </w:r>
-      <w:r>
-        <w:rPr>
-          <w:lang w:val="en-GB"/>
-        </w:rPr>
-        <w:t>. Try to change the masses of the spheres by pointing at them and pressing the touchpad and see how this results in a different velocity of the system.</w:t>
-      </w:r>
-    </w:p>
-    <w:p>
-      <w:pPr>
-        <w:jc w:val="both"/>
-        <w:rPr>
-          <w:lang w:val="en-GB"/>
-        </w:rPr>
-      </w:pPr>
-    </w:p>
-    <w:p>
-      <w:pPr>
-        <w:jc w:val="both"/>
-        <w:rPr>
-          <w:lang w:val="en-GB"/>
-        </w:rPr>
-      </w:pPr>
-      <w:r>
-        <w:rPr>
-          <w:lang w:val="en-GB"/>
-        </w:rPr>
-        <w:lastRenderedPageBreak/>
-        <w:t>7)</w:t>
-      </w:r>
-    </w:p>
-    <w:p>
-      <w:pPr>
-        <w:jc w:val="both"/>
-        <w:rPr>
-          <w:lang w:val="en-GB"/>
-        </w:rPr>
-      </w:pPr>
-    </w:p>
-    <w:p>
-      <w:pPr>
-        <w:jc w:val="both"/>
-        <w:rPr>
-          <w:lang w:val="en-GB"/>
-        </w:rPr>
-      </w:pPr>
-      <w:r>
-        <w:rPr>
-          <w:lang w:val="en-GB"/>
-        </w:rPr>
-        <w:t xml:space="preserve">A bullet shot </w:t>
-      </w:r>
-      <w:r>
-        <w:rPr>
-          <w:lang w:val="en-GB"/>
-        </w:rPr>
-        <w:t>with</w:t>
-      </w:r>
-      <w:r>
-        <w:rPr>
-          <w:lang w:val="en-GB"/>
-        </w:rPr>
-        <w:t xml:space="preserve"> a cannon will move in a parabolic trajectory and can reach different distances depending on the starting inclination of the cannon. Try to change the inclination of the cannon</w:t>
-      </w:r>
-      <w:r>
-        <w:rPr>
-          <w:lang w:val="en-GB"/>
-        </w:rPr>
-        <w:t xml:space="preserve"> </w:t>
-      </w:r>
-      <w:r>
-        <w:rPr>
-          <w:lang w:val="en-GB"/>
-        </w:rPr>
-        <w:t xml:space="preserve">by pointing at </w:t>
-      </w:r>
-      <w:r>
-        <w:rPr>
-          <w:lang w:val="en-GB"/>
-        </w:rPr>
-        <w:t>it</w:t>
-      </w:r>
-      <w:r>
-        <w:rPr>
-          <w:lang w:val="en-GB"/>
-        </w:rPr>
-        <w:t xml:space="preserve"> and pressing the touchpad</w:t>
-      </w:r>
-      <w:r>
-        <w:rPr>
-          <w:lang w:val="en-GB"/>
-        </w:rPr>
-        <w:t xml:space="preserve">, to see </w:t>
-      </w:r>
-      <w:r>
-        <w:rPr>
-          <w:lang w:val="en-GB"/>
-        </w:rPr>
-        <w:t>how the reached distance of the bullet will change</w:t>
-      </w:r>
-      <w:r>
-        <w:rPr>
-          <w:lang w:val="en-GB"/>
-        </w:rPr>
-        <w:t>.</w:t>
-      </w:r>
-    </w:p>
-    <w:p>
-      <w:pPr>
-        <w:jc w:val="both"/>
-        <w:rPr>
-          <w:lang w:val="en-GB"/>
-        </w:rPr>
-      </w:pPr>
-    </w:p>
-    <w:p>
-      <w:pPr>
-        <w:jc w:val="both"/>
-        <w:rPr>
-          <w:lang w:val="en-GB"/>
-        </w:rPr>
-      </w:pPr>
-      <w:r>
-        <w:rPr>
-          <w:lang w:val="en-GB"/>
-        </w:rPr>
-        <w:t>8)</w:t>
-      </w:r>
-    </w:p>
-    <w:p>
-      <w:pPr>
-        <w:jc w:val="both"/>
-        <w:rPr>
-          <w:lang w:val="en-GB"/>
-        </w:rPr>
-      </w:pPr>
-    </w:p>
-    <w:p>
-      <w:pPr>
-        <w:jc w:val="both"/>
-        <w:rPr>
-          <w:lang w:val="en-GB"/>
-        </w:rPr>
-      </w:pPr>
-      <w:r>
-        <w:rPr>
-          <w:lang w:val="en-GB"/>
-        </w:rPr>
-        <w:t xml:space="preserve">The period of a pendulum oscillation does not depend on the mass of the pendulum, but on the length of his rope. Try to increase the mass and the rope </w:t>
-      </w:r>
-      <w:r>
-        <w:rPr>
-          <w:lang w:val="en-GB"/>
-        </w:rPr>
-        <w:t xml:space="preserve">by pointing at </w:t>
-      </w:r>
-      <w:r>
-        <w:rPr>
-          <w:lang w:val="en-GB"/>
-        </w:rPr>
-        <w:t>them</w:t>
-      </w:r>
-      <w:r>
-        <w:rPr>
-          <w:lang w:val="en-GB"/>
-        </w:rPr>
-        <w:t xml:space="preserve"> and pressing the touchpad</w:t>
-      </w:r>
-      <w:r>
-        <w:rPr>
-          <w:lang w:val="en-GB"/>
-        </w:rPr>
-        <w:t xml:space="preserve"> </w:t>
-      </w:r>
-      <w:r>
-        <w:rPr>
-          <w:lang w:val="en-GB"/>
-        </w:rPr>
-        <w:t>and see it by yourself!</w:t>
-      </w:r>
     </w:p>
     <w:p>
       <w:pPr>

</xml_diff>

<commit_message>
Now buttons of ramp experience work only if focused
</commit_message>
<xml_diff>
--- a/Text descriptions.docx
+++ b/Text descriptions.docx
@@ -28,14 +28,12 @@
           <w:lang w:val="en-GB"/>
         </w:rPr>
       </w:pPr>
-      <w:proofErr w:type="spellStart"/>
       <w:r>
         <w:rPr>
           <w:lang w:val="en-GB"/>
         </w:rPr>
         <w:t>GravityCube</w:t>
       </w:r>
-      <w:proofErr w:type="spellEnd"/>
     </w:p>
     <w:p>
       <w:pPr>
@@ -49,14 +47,12 @@
           <w:lang w:val="en-GB"/>
         </w:rPr>
       </w:pPr>
-      <w:proofErr w:type="spellStart"/>
       <w:r>
         <w:rPr>
           <w:lang w:val="en-GB"/>
         </w:rPr>
         <w:t>ThreePlanets</w:t>
       </w:r>
-      <w:proofErr w:type="spellEnd"/>
     </w:p>
     <w:p>
       <w:pPr>
@@ -70,14 +66,12 @@
           <w:lang w:val="en-GB"/>
         </w:rPr>
       </w:pPr>
-      <w:proofErr w:type="spellStart"/>
       <w:r>
         <w:rPr>
           <w:lang w:val="en-GB"/>
         </w:rPr>
         <w:t>InteractivePlanet</w:t>
       </w:r>
-      <w:proofErr w:type="spellEnd"/>
     </w:p>
     <w:p>
       <w:pPr>
@@ -148,14 +142,12 @@
           <w:lang w:val="en-GB"/>
         </w:rPr>
       </w:pPr>
-      <w:proofErr w:type="spellStart"/>
       <w:r>
         <w:rPr>
           <w:lang w:val="en-GB"/>
         </w:rPr>
         <w:t>CannonBall</w:t>
       </w:r>
-      <w:proofErr w:type="spellEnd"/>
     </w:p>
     <w:p>
       <w:pPr>
@@ -878,141 +870,161 @@
         </w:rPr>
         <w:t xml:space="preserve"> and pressing the touchpad</w:t>
       </w:r>
-      <w:r>
-        <w:rPr>
-          <w:lang w:val="en-GB"/>
-        </w:rPr>
-        <w:t xml:space="preserve">, to see </w:t>
-      </w:r>
-      <w:r>
-        <w:rPr>
-          <w:lang w:val="en-GB"/>
-        </w:rPr>
-        <w:t>how the reached distance of the bullet will change</w:t>
-      </w:r>
-      <w:r>
-        <w:rPr>
-          <w:lang w:val="en-GB"/>
-        </w:rPr>
-        <w:t>.</w:t>
-      </w:r>
-    </w:p>
-    <w:p>
-      <w:pPr>
-        <w:jc w:val="both"/>
-        <w:rPr>
-          <w:lang w:val="en-GB"/>
-        </w:rPr>
-      </w:pPr>
-    </w:p>
-    <w:p>
-      <w:pPr>
-        <w:jc w:val="both"/>
-        <w:rPr>
-          <w:lang w:val="en-GB"/>
-        </w:rPr>
-      </w:pPr>
-      <w:r>
-        <w:rPr>
-          <w:lang w:val="en-GB"/>
-        </w:rPr>
-        <w:t>8)</w:t>
-      </w:r>
-    </w:p>
-    <w:p>
-      <w:pPr>
-        <w:jc w:val="both"/>
-        <w:rPr>
-          <w:lang w:val="en-GB"/>
-        </w:rPr>
-      </w:pPr>
-    </w:p>
-    <w:p>
-      <w:pPr>
-        <w:jc w:val="both"/>
-        <w:rPr>
-          <w:lang w:val="en-GB"/>
-        </w:rPr>
-      </w:pPr>
-      <w:r>
-        <w:rPr>
-          <w:lang w:val="en-GB"/>
-        </w:rPr>
-        <w:t>Differently from what one could expect, t</w:t>
-      </w:r>
-      <w:r>
-        <w:rPr>
-          <w:lang w:val="en-GB"/>
-        </w:rPr>
-        <w:t xml:space="preserve">he period of a pendulum oscillation does not depend on the mass of the </w:t>
-      </w:r>
-      <w:r>
-        <w:rPr>
-          <w:lang w:val="en-GB"/>
-        </w:rPr>
-        <w:t>attached bo</w:t>
-      </w:r>
-      <w:r>
-        <w:rPr>
-          <w:lang w:val="en-GB"/>
-        </w:rPr>
-        <w:t>b</w:t>
-      </w:r>
-      <w:r>
-        <w:rPr>
-          <w:lang w:val="en-GB"/>
-        </w:rPr>
-        <w:t>, but</w:t>
-      </w:r>
-      <w:r>
-        <w:rPr>
-          <w:lang w:val="en-GB"/>
-        </w:rPr>
-        <w:t xml:space="preserve"> only</w:t>
-      </w:r>
-      <w:r>
-        <w:rPr>
-          <w:lang w:val="en-GB"/>
-        </w:rPr>
-        <w:t xml:space="preserve"> on the length of </w:t>
-      </w:r>
-      <w:r>
-        <w:rPr>
-          <w:lang w:val="en-GB"/>
-        </w:rPr>
-        <w:t>the</w:t>
-      </w:r>
-      <w:r>
-        <w:rPr>
-          <w:lang w:val="en-GB"/>
-        </w:rPr>
-        <w:t xml:space="preserve"> rope</w:t>
-      </w:r>
-      <w:r>
-        <w:rPr>
-          <w:lang w:val="en-GB"/>
-        </w:rPr>
-        <w:t xml:space="preserve"> and the gravity acceleration</w:t>
-      </w:r>
-      <w:r>
-        <w:rPr>
-          <w:lang w:val="en-GB"/>
-        </w:rPr>
-        <w:t xml:space="preserve">. </w:t>
-      </w:r>
-      <w:r>
-        <w:rPr>
-          <w:lang w:val="en-GB"/>
-        </w:rPr>
-        <w:t xml:space="preserve">To see that clearly, </w:t>
-      </w:r>
       <w:bookmarkStart w:id="0" w:name="_GoBack"/>
       <w:bookmarkEnd w:id="0"/>
       <w:r>
         <w:rPr>
           <w:lang w:val="en-GB"/>
         </w:rPr>
-        <w:t xml:space="preserve"> to increase the mass and the rope</w:t>
+        <w:t xml:space="preserve"> and shot pressing on the trigger button</w:t>
+      </w:r>
+      <w:r>
+        <w:rPr>
+          <w:lang w:val="en-GB"/>
+        </w:rPr>
+        <w:t xml:space="preserve"> to see </w:t>
+      </w:r>
+      <w:r>
+        <w:rPr>
+          <w:lang w:val="en-GB"/>
+        </w:rPr>
+        <w:t>how the reached distance of the bullet will change</w:t>
+      </w:r>
+      <w:r>
+        <w:rPr>
+          <w:lang w:val="en-GB"/>
+        </w:rPr>
+        <w:t>.</w:t>
+      </w:r>
+    </w:p>
+    <w:p>
+      <w:pPr>
+        <w:jc w:val="both"/>
+        <w:rPr>
+          <w:lang w:val="en-GB"/>
+        </w:rPr>
+      </w:pPr>
+    </w:p>
+    <w:p>
+      <w:pPr>
+        <w:jc w:val="both"/>
+        <w:rPr>
+          <w:lang w:val="en-GB"/>
+        </w:rPr>
+      </w:pPr>
+      <w:r>
+        <w:rPr>
+          <w:lang w:val="en-GB"/>
+        </w:rPr>
+        <w:t>8)</w:t>
+      </w:r>
+    </w:p>
+    <w:p>
+      <w:pPr>
+        <w:jc w:val="both"/>
+        <w:rPr>
+          <w:lang w:val="en-GB"/>
+        </w:rPr>
+      </w:pPr>
+    </w:p>
+    <w:p>
+      <w:pPr>
+        <w:jc w:val="both"/>
+        <w:rPr>
+          <w:lang w:val="en-GB"/>
+        </w:rPr>
+      </w:pPr>
+      <w:r>
+        <w:rPr>
+          <w:lang w:val="en-GB"/>
+        </w:rPr>
+        <w:t>Differently from what one could expect, t</w:t>
+      </w:r>
+      <w:r>
+        <w:rPr>
+          <w:lang w:val="en-GB"/>
+        </w:rPr>
+        <w:t xml:space="preserve">he period of a pendulum oscillation does not depend on the mass of the </w:t>
+      </w:r>
+      <w:r>
+        <w:rPr>
+          <w:lang w:val="en-GB"/>
+        </w:rPr>
+        <w:t>attached bo</w:t>
+      </w:r>
+      <w:r>
+        <w:rPr>
+          <w:lang w:val="en-GB"/>
+        </w:rPr>
+        <w:t>b</w:t>
+      </w:r>
+      <w:r>
+        <w:rPr>
+          <w:lang w:val="en-GB"/>
+        </w:rPr>
+        <w:t>, but</w:t>
+      </w:r>
+      <w:r>
+        <w:rPr>
+          <w:lang w:val="en-GB"/>
+        </w:rPr>
+        <w:t xml:space="preserve"> only</w:t>
+      </w:r>
+      <w:r>
+        <w:rPr>
+          <w:lang w:val="en-GB"/>
+        </w:rPr>
+        <w:t xml:space="preserve"> on the length of </w:t>
+      </w:r>
+      <w:r>
+        <w:rPr>
+          <w:lang w:val="en-GB"/>
+        </w:rPr>
+        <w:t>the</w:t>
+      </w:r>
+      <w:r>
+        <w:rPr>
+          <w:lang w:val="en-GB"/>
+        </w:rPr>
+        <w:t xml:space="preserve"> rope</w:t>
+      </w:r>
+      <w:r>
+        <w:rPr>
+          <w:lang w:val="en-GB"/>
+        </w:rPr>
+        <w:t xml:space="preserve"> and the gravity acceleration</w:t>
+      </w:r>
+      <w:r>
+        <w:rPr>
+          <w:lang w:val="en-GB"/>
+        </w:rPr>
+        <w:t xml:space="preserve">. </w:t>
+      </w:r>
+      <w:r>
+        <w:rPr>
+          <w:lang w:val="en-GB"/>
+        </w:rPr>
+        <w:t xml:space="preserve">To see that </w:t>
+      </w:r>
+      <w:proofErr w:type="gramStart"/>
+      <w:r>
+        <w:rPr>
+          <w:lang w:val="en-GB"/>
+        </w:rPr>
+        <w:t xml:space="preserve">clearly, </w:t>
+      </w:r>
+      <w:r>
+        <w:rPr>
+          <w:lang w:val="en-GB"/>
+        </w:rPr>
+        <w:t xml:space="preserve"> to</w:t>
+      </w:r>
+      <w:proofErr w:type="gramEnd"/>
+      <w:r>
+        <w:rPr>
+          <w:lang w:val="en-GB"/>
+        </w:rPr>
+        <w:t xml:space="preserve"> increase the mass and the rope</w:t>
       </w:r>
       <w:r>
         <w:rPr>

</xml_diff>